<commit_message>
Output upd (LO and RU lines)
</commit_message>
<xml_diff>
--- a/Расчёт демографических компонент (метод передвижки).docx
+++ b/Расчёт демографических компонент (метод передвижки).docx
@@ -292,10 +292,68 @@
           <w:sz w:val="26"/>
           <w:szCs w:val="26"/>
         </w:rPr>
-        <w:t>Также подготовлен входной файл с данным рождаемости по Ленобласти, взятые из стат. сборника «Основные показатели демографических процессов в Ленобласти в 2022 году».</w:t>
-      </w:r>
-      <w:bookmarkStart w:id="0" w:name="_GoBack"/>
-      <w:bookmarkEnd w:id="0"/>
+        <w:t>Также подготовлен входной файл с данным рождаемости по Ленобласти, взятые из стат. сборника «Основные показатели демографических процессов в Ленобласти в 2022 году»</w:t>
+      </w:r>
+      <w:r>
+        <w:rPr>
+          <w:rFonts w:ascii="Times New Roman" w:hAnsi="Times New Roman" w:cs="Times New Roman"/>
+          <w:sz w:val="26"/>
+          <w:szCs w:val="26"/>
+        </w:rPr>
+        <w:t xml:space="preserve"> (</w:t>
+      </w:r>
+      <w:r>
+        <w:rPr>
+          <w:rFonts w:ascii="Times New Roman" w:hAnsi="Times New Roman" w:cs="Times New Roman"/>
+          <w:sz w:val="26"/>
+          <w:szCs w:val="26"/>
+        </w:rPr>
+        <w:t xml:space="preserve">файл </w:t>
+      </w:r>
+      <w:proofErr w:type="spellStart"/>
+      <w:r>
+        <w:rPr>
+          <w:rFonts w:ascii="Times New Roman" w:hAnsi="Times New Roman" w:cs="Times New Roman"/>
+          <w:sz w:val="26"/>
+          <w:szCs w:val="26"/>
+          <w:lang w:val="en-US"/>
+        </w:rPr>
+        <w:t>birthrateLO</w:t>
+      </w:r>
+      <w:proofErr w:type="spellEnd"/>
+      <w:r>
+        <w:rPr>
+          <w:rFonts w:ascii="Times New Roman" w:hAnsi="Times New Roman" w:cs="Times New Roman"/>
+          <w:sz w:val="26"/>
+          <w:szCs w:val="26"/>
+        </w:rPr>
+        <w:t>.</w:t>
+      </w:r>
+      <w:r>
+        <w:rPr>
+          <w:rFonts w:ascii="Times New Roman" w:hAnsi="Times New Roman" w:cs="Times New Roman"/>
+          <w:sz w:val="26"/>
+          <w:szCs w:val="26"/>
+          <w:lang w:val="en-US"/>
+        </w:rPr>
+        <w:t>xlsx</w:t>
+      </w:r>
+      <w:r>
+        <w:rPr>
+          <w:rFonts w:ascii="Times New Roman" w:hAnsi="Times New Roman" w:cs="Times New Roman"/>
+          <w:sz w:val="26"/>
+          <w:szCs w:val="26"/>
+        </w:rPr>
+        <w:t>)</w:t>
+      </w:r>
+      <w:r>
+        <w:rPr>
+          <w:rFonts w:ascii="Times New Roman" w:hAnsi="Times New Roman" w:cs="Times New Roman"/>
+          <w:sz w:val="26"/>
+          <w:szCs w:val="26"/>
+        </w:rPr>
+        <w:t>.</w:t>
+      </w:r>
     </w:p>
     <w:p>
       <w:pPr>
@@ -310,6 +368,7 @@
           <w:szCs w:val="26"/>
         </w:rPr>
       </w:pPr>
+      <w:bookmarkStart w:id="0" w:name="_GoBack"/>
       <w:r>
         <w:rPr>
           <w:rFonts w:ascii="Times New Roman" w:hAnsi="Times New Roman" w:cs="Times New Roman"/>
@@ -338,11 +397,12 @@
             <v:path o:extrusionok="f" gradientshapeok="t" o:connecttype="rect"/>
             <o:lock v:ext="edit" aspectratio="t"/>
           </v:shapetype>
-          <v:shape id="_x0000_i1031" type="#_x0000_t75" style="width:403.5pt;height:222.75pt">
+          <v:shape id="_x0000_i1025" type="#_x0000_t75" style="width:403.5pt;height:222.75pt">
             <v:imagedata r:id="rId6" o:title="Снимок"/>
           </v:shape>
         </w:pict>
       </w:r>
+      <w:bookmarkEnd w:id="0"/>
     </w:p>
     <w:p>
       <w:pPr>
@@ -1232,7 +1292,7 @@
           <w:szCs w:val="26"/>
         </w:rPr>
         <w:pict>
-          <v:shape id="_x0000_i1026" type="#_x0000_t75" style="width:467.25pt;height:224.25pt">
+          <v:shape id="_x0000_i1026" type="#_x0000_t75" style="width:438pt;height:206.25pt">
             <v:imagedata r:id="rId8" o:title="Снимок22"/>
           </v:shape>
         </w:pict>
@@ -1889,7 +1949,6 @@
           <w:sz w:val="26"/>
           <w:szCs w:val="26"/>
         </w:rPr>
-        <w:lastRenderedPageBreak/>
         <w:t xml:space="preserve">где </w:t>
       </w:r>
       <m:oMath>
@@ -2084,6 +2143,7 @@
           <w:sz w:val="26"/>
           <w:szCs w:val="26"/>
         </w:rPr>
+        <w:lastRenderedPageBreak/>
         <w:t xml:space="preserve">Важно обратить внимание, </w:t>
       </w:r>
       <w:r>
@@ -2406,7 +2466,6 @@
           <w:sz w:val="26"/>
           <w:szCs w:val="26"/>
         </w:rPr>
-        <w:lastRenderedPageBreak/>
         <w:t>Отрицательное значение миграционного сальдо свидетельствует об итоговой убыли населения, поскольку выбывших оказалось больше, чем прибывших.</w:t>
       </w:r>
       <w:r>
@@ -2459,6 +2518,7 @@
               <w:sz w:val="26"/>
               <w:szCs w:val="26"/>
             </w:rPr>
+            <w:lastRenderedPageBreak/>
             <m:t>∆</m:t>
           </m:r>
           <m:r>
@@ -3233,7 +3293,6 @@
           <w:sz w:val="26"/>
           <w:szCs w:val="26"/>
         </w:rPr>
-        <w:lastRenderedPageBreak/>
         <w:t>Рис. 4. Распределение обще</w:t>
       </w:r>
       <w:r>
@@ -3273,6 +3332,7 @@
           <w:sz w:val="26"/>
           <w:szCs w:val="26"/>
         </w:rPr>
+        <w:lastRenderedPageBreak/>
         <w:t>На основе этих данных были рассчитаны доли распределения миграции по возрастам</w:t>
       </w:r>
       <w:r>
@@ -4301,7 +4361,7 @@
 </file>
 
 <file path=customXml/itemProps1.xml><?xml version="1.0" encoding="utf-8"?>
-<ds:datastoreItem xmlns:ds="http://schemas.openxmlformats.org/officeDocument/2006/customXml" ds:itemID="{B4FC8312-48BE-4D04-98B8-0A97FF229986}">
+<ds:datastoreItem xmlns:ds="http://schemas.openxmlformats.org/officeDocument/2006/customXml" ds:itemID="{E64CD446-BB81-4E59-B0AB-83BA5D4D182B}">
   <ds:schemaRefs>
     <ds:schemaRef ds:uri="http://schemas.openxmlformats.org/officeDocument/2006/bibliography"/>
   </ds:schemaRefs>

</xml_diff>

<commit_message>
Morrate corr (add LO, upd RU)
</commit_message>
<xml_diff>
--- a/Расчёт демографических компонент (метод передвижки).docx
+++ b/Расчёт демографических компонент (метод передвижки).docx
@@ -368,7 +368,6 @@
           <w:szCs w:val="26"/>
         </w:rPr>
       </w:pPr>
-      <w:bookmarkStart w:id="0" w:name="_GoBack"/>
       <w:r>
         <w:rPr>
           <w:rFonts w:ascii="Times New Roman" w:hAnsi="Times New Roman" w:cs="Times New Roman"/>
@@ -402,7 +401,6 @@
           </v:shape>
         </w:pict>
       </w:r>
-      <w:bookmarkEnd w:id="0"/>
     </w:p>
     <w:p>
       <w:pPr>
@@ -1252,19 +1250,8 @@
           <w:sz w:val="26"/>
           <w:szCs w:val="26"/>
         </w:rPr>
-        <w:t xml:space="preserve"> для мужчин (см. рис. 2, </w:t>
-      </w:r>
-      <w:hyperlink r:id="rId7" w:history="1">
-        <w:r>
-          <w:rPr>
-            <w:rStyle w:val="a3"/>
-            <w:rFonts w:ascii="Times New Roman" w:eastAsiaTheme="minorEastAsia" w:hAnsi="Times New Roman" w:cs="Times New Roman"/>
-            <w:sz w:val="26"/>
-            <w:szCs w:val="26"/>
-          </w:rPr>
-          <w:t>https://rosstat.gov.ru/bgd/regl/b14_13/IssWWW.exe/Stg/d01/04-23.htm</w:t>
-        </w:r>
-      </w:hyperlink>
+        <w:t xml:space="preserve"> для мужчин по Ленобласти (см. рис. 2</w:t>
+      </w:r>
       <w:r>
         <w:rPr>
           <w:rFonts w:ascii="Times New Roman" w:eastAsiaTheme="minorEastAsia" w:hAnsi="Times New Roman" w:cs="Times New Roman"/>
@@ -1273,12 +1260,14 @@
         </w:rPr>
         <w:t xml:space="preserve">). </w:t>
       </w:r>
+      <w:bookmarkStart w:id="0" w:name="_GoBack"/>
+      <w:bookmarkEnd w:id="0"/>
     </w:p>
     <w:p>
       <w:pPr>
         <w:spacing w:after="0" w:line="360" w:lineRule="auto"/>
         <w:ind w:left="-567" w:firstLine="567"/>
-        <w:jc w:val="both"/>
+        <w:jc w:val="center"/>
         <w:rPr>
           <w:rFonts w:ascii="Times New Roman" w:hAnsi="Times New Roman" w:cs="Times New Roman"/>
           <w:sz w:val="26"/>
@@ -1292,8 +1281,8 @@
           <w:szCs w:val="26"/>
         </w:rPr>
         <w:pict>
-          <v:shape id="_x0000_i1026" type="#_x0000_t75" style="width:438pt;height:206.25pt">
-            <v:imagedata r:id="rId8" o:title="Снимок22"/>
+          <v:shape id="_x0000_i1030" type="#_x0000_t75" style="width:369pt;height:207.75pt">
+            <v:imagedata r:id="rId7" o:title="Снимок"/>
           </v:shape>
         </w:pict>
       </w:r>
@@ -2424,7 +2413,7 @@
         </w:rPr>
         <w:pict>
           <v:shape id="_x0000_i1027" type="#_x0000_t75" style="width:405.75pt;height:253.5pt">
-            <v:imagedata r:id="rId9" o:title="Снимок33"/>
+            <v:imagedata r:id="rId8" o:title="Снимок33"/>
           </v:shape>
         </w:pict>
       </w:r>
@@ -3271,7 +3260,7 @@
         </w:rPr>
         <w:pict>
           <v:shape id="_x0000_i1028" type="#_x0000_t75" style="width:468pt;height:352.5pt">
-            <v:imagedata r:id="rId10" o:title="Снимок44"/>
+            <v:imagedata r:id="rId9" o:title="Снимок44"/>
           </v:shape>
         </w:pict>
       </w:r>
@@ -4361,7 +4350,7 @@
 </file>
 
 <file path=customXml/itemProps1.xml><?xml version="1.0" encoding="utf-8"?>
-<ds:datastoreItem xmlns:ds="http://schemas.openxmlformats.org/officeDocument/2006/customXml" ds:itemID="{E64CD446-BB81-4E59-B0AB-83BA5D4D182B}">
+<ds:datastoreItem xmlns:ds="http://schemas.openxmlformats.org/officeDocument/2006/customXml" ds:itemID="{77F57A10-D875-4C94-8534-A9A532B6FC1F}">
   <ds:schemaRefs>
     <ds:schemaRef ds:uri="http://schemas.openxmlformats.org/officeDocument/2006/bibliography"/>
   </ds:schemaRefs>

</xml_diff>